<commit_message>
formatted figs and tables
</commit_message>
<xml_diff>
--- a/custom-reference-doc.docx
+++ b/custom-reference-doc.docx
@@ -240,9 +240,7 @@
         </w:rPr>
         <w:t xml:space="preserve"> Heading 8 </w:t>
       </w:r>
-      <w:bookmarkStart w:id="8" w:name="_GoBack"/>
       <w:bookmarkEnd w:id="7"/>
-      <w:bookmarkEnd w:id="8"/>
     </w:p>
     <w:p>
       <w:pPr>
@@ -253,7 +251,7 @@
           <w:color w:val="auto"/>
         </w:rPr>
       </w:pPr>
-      <w:bookmarkStart w:id="9" w:name="heading-9"/>
+      <w:bookmarkStart w:id="8" w:name="heading-9"/>
       <w:r>
         <w:rPr>
           <w:rFonts w:ascii="Arial" w:hAnsi="Arial" w:cs="Arial"/>
@@ -261,7 +259,7 @@
         </w:rPr>
         <w:t xml:space="preserve"> Heading 9 </w:t>
       </w:r>
-      <w:bookmarkEnd w:id="9"/>
+      <w:bookmarkEnd w:id="8"/>
     </w:p>
     <w:p>
       <w:pPr>
@@ -342,7 +340,7 @@
         </w:rPr>
         <w:t xml:space="preserve">    </w:t>
       </w:r>
-      <w:hyperlink r:id="rId7">
+      <w:hyperlink r:id="rId8">
         <w:r>
           <w:rPr>
             <w:rStyle w:val="Hyperlink"/>
@@ -395,21 +393,21 @@
     <w:p>
       <w:pPr>
         <w:pStyle w:val="TableCaption"/>
-      </w:pPr>
-      <w:r>
-        <w:t xml:space="preserve"> </w:t>
-      </w:r>
+        <w:ind w:left="-142"/>
+      </w:pPr>
       <w:r>
         <w:t>Table</w:t>
       </w:r>
       <w:r>
         <w:t xml:space="preserve"> caption. </w:t>
       </w:r>
+      <w:bookmarkStart w:id="9" w:name="_GoBack"/>
+      <w:bookmarkEnd w:id="9"/>
     </w:p>
     <w:tbl>
       <w:tblPr>
         <w:tblStyle w:val="PlainTable11"/>
-        <w:tblW w:w="0" w:type="pct"/>
+        <w:tblW w:w="658" w:type="pct"/>
         <w:tblLook w:val="07E0" w:firstRow="1" w:lastRow="1" w:firstColumn="1" w:lastColumn="1" w:noHBand="1" w:noVBand="1"/>
       </w:tblPr>
       <w:tblGrid>
@@ -707,7 +705,7 @@
   <w:abstractNum w:abstractNumId="0" w15:restartNumberingAfterBreak="0">
     <w:nsid w:val="FFFFFF7C"/>
     <w:multiLevelType w:val="singleLevel"/>
-    <w:tmpl w:val="FE3CCEAE"/>
+    <w:tmpl w:val="6108E826"/>
     <w:lvl w:ilvl="0">
       <w:start w:val="1"/>
       <w:numFmt w:val="decimal"/>
@@ -724,7 +722,7 @@
   <w:abstractNum w:abstractNumId="1" w15:restartNumberingAfterBreak="0">
     <w:nsid w:val="FFFFFF7D"/>
     <w:multiLevelType w:val="singleLevel"/>
-    <w:tmpl w:val="4B649950"/>
+    <w:tmpl w:val="EAE04530"/>
     <w:lvl w:ilvl="0">
       <w:start w:val="1"/>
       <w:numFmt w:val="decimal"/>
@@ -741,7 +739,7 @@
   <w:abstractNum w:abstractNumId="2" w15:restartNumberingAfterBreak="0">
     <w:nsid w:val="FFFFFF7E"/>
     <w:multiLevelType w:val="singleLevel"/>
-    <w:tmpl w:val="4E4AEEA0"/>
+    <w:tmpl w:val="4ABC674C"/>
     <w:lvl w:ilvl="0">
       <w:start w:val="1"/>
       <w:numFmt w:val="decimal"/>
@@ -758,7 +756,7 @@
   <w:abstractNum w:abstractNumId="3" w15:restartNumberingAfterBreak="0">
     <w:nsid w:val="FFFFFF7F"/>
     <w:multiLevelType w:val="singleLevel"/>
-    <w:tmpl w:val="150842F2"/>
+    <w:tmpl w:val="99BC5EB8"/>
     <w:lvl w:ilvl="0">
       <w:start w:val="1"/>
       <w:numFmt w:val="decimal"/>
@@ -775,7 +773,7 @@
   <w:abstractNum w:abstractNumId="4" w15:restartNumberingAfterBreak="0">
     <w:nsid w:val="FFFFFF80"/>
     <w:multiLevelType w:val="singleLevel"/>
-    <w:tmpl w:val="5372AD58"/>
+    <w:tmpl w:val="AD3C5156"/>
     <w:lvl w:ilvl="0">
       <w:start w:val="1"/>
       <w:numFmt w:val="bullet"/>
@@ -795,7 +793,7 @@
   <w:abstractNum w:abstractNumId="5" w15:restartNumberingAfterBreak="0">
     <w:nsid w:val="FFFFFF81"/>
     <w:multiLevelType w:val="singleLevel"/>
-    <w:tmpl w:val="C41AA818"/>
+    <w:tmpl w:val="A9AE05A0"/>
     <w:lvl w:ilvl="0">
       <w:start w:val="1"/>
       <w:numFmt w:val="bullet"/>
@@ -815,7 +813,7 @@
   <w:abstractNum w:abstractNumId="6" w15:restartNumberingAfterBreak="0">
     <w:nsid w:val="FFFFFF82"/>
     <w:multiLevelType w:val="singleLevel"/>
-    <w:tmpl w:val="73D2C416"/>
+    <w:tmpl w:val="A9F22F84"/>
     <w:lvl w:ilvl="0">
       <w:start w:val="1"/>
       <w:numFmt w:val="bullet"/>
@@ -835,7 +833,7 @@
   <w:abstractNum w:abstractNumId="7" w15:restartNumberingAfterBreak="0">
     <w:nsid w:val="FFFFFF83"/>
     <w:multiLevelType w:val="singleLevel"/>
-    <w:tmpl w:val="DA3257B6"/>
+    <w:tmpl w:val="9B7A47CA"/>
     <w:lvl w:ilvl="0">
       <w:start w:val="1"/>
       <w:numFmt w:val="bullet"/>
@@ -855,7 +853,7 @@
   <w:abstractNum w:abstractNumId="8" w15:restartNumberingAfterBreak="0">
     <w:nsid w:val="FFFFFF88"/>
     <w:multiLevelType w:val="singleLevel"/>
-    <w:tmpl w:val="FEEA1FA8"/>
+    <w:tmpl w:val="DCDC7BE0"/>
     <w:lvl w:ilvl="0">
       <w:start w:val="1"/>
       <w:numFmt w:val="decimal"/>
@@ -872,7 +870,7 @@
   <w:abstractNum w:abstractNumId="9" w15:restartNumberingAfterBreak="0">
     <w:nsid w:val="FFFFFF89"/>
     <w:multiLevelType w:val="singleLevel"/>
-    <w:tmpl w:val="FB1CF5C2"/>
+    <w:tmpl w:val="A2CE6C1C"/>
     <w:lvl w:ilvl="0">
       <w:start w:val="1"/>
       <w:numFmt w:val="bullet"/>
@@ -1631,6 +1629,181 @@
     </w:lvl>
   </w:abstractNum>
   <w:abstractNum w:abstractNumId="17" w15:restartNumberingAfterBreak="0">
+    <w:nsid w:val="3A756219"/>
+    <w:multiLevelType w:val="hybridMultilevel"/>
+    <w:tmpl w:val="244E4FCA"/>
+    <w:lvl w:ilvl="0" w:tplc="373682A4">
+      <w:start w:val="1"/>
+      <w:numFmt w:val="decimal"/>
+      <w:lvlText w:val="%1."/>
+      <w:lvlJc w:val="left"/>
+      <w:pPr>
+        <w:ind w:left="720" w:hanging="360"/>
+      </w:pPr>
+    </w:lvl>
+    <w:lvl w:ilvl="1" w:tplc="04090019" w:tentative="1">
+      <w:start w:val="1"/>
+      <w:numFmt w:val="lowerLetter"/>
+      <w:lvlText w:val="%2."/>
+      <w:lvlJc w:val="left"/>
+      <w:pPr>
+        <w:ind w:left="1440" w:hanging="360"/>
+      </w:pPr>
+    </w:lvl>
+    <w:lvl w:ilvl="2" w:tplc="0409001B" w:tentative="1">
+      <w:start w:val="1"/>
+      <w:numFmt w:val="lowerRoman"/>
+      <w:lvlText w:val="%3."/>
+      <w:lvlJc w:val="right"/>
+      <w:pPr>
+        <w:ind w:left="2160" w:hanging="180"/>
+      </w:pPr>
+    </w:lvl>
+    <w:lvl w:ilvl="3" w:tplc="0409000F" w:tentative="1">
+      <w:start w:val="1"/>
+      <w:numFmt w:val="decimal"/>
+      <w:lvlText w:val="%4."/>
+      <w:lvlJc w:val="left"/>
+      <w:pPr>
+        <w:ind w:left="2880" w:hanging="360"/>
+      </w:pPr>
+    </w:lvl>
+    <w:lvl w:ilvl="4" w:tplc="04090019" w:tentative="1">
+      <w:start w:val="1"/>
+      <w:numFmt w:val="lowerLetter"/>
+      <w:lvlText w:val="%5."/>
+      <w:lvlJc w:val="left"/>
+      <w:pPr>
+        <w:ind w:left="3600" w:hanging="360"/>
+      </w:pPr>
+    </w:lvl>
+    <w:lvl w:ilvl="5" w:tplc="0409001B" w:tentative="1">
+      <w:start w:val="1"/>
+      <w:numFmt w:val="lowerRoman"/>
+      <w:lvlText w:val="%6."/>
+      <w:lvlJc w:val="right"/>
+      <w:pPr>
+        <w:ind w:left="4320" w:hanging="180"/>
+      </w:pPr>
+    </w:lvl>
+    <w:lvl w:ilvl="6" w:tplc="0409000F" w:tentative="1">
+      <w:start w:val="1"/>
+      <w:numFmt w:val="decimal"/>
+      <w:lvlText w:val="%7."/>
+      <w:lvlJc w:val="left"/>
+      <w:pPr>
+        <w:ind w:left="5040" w:hanging="360"/>
+      </w:pPr>
+    </w:lvl>
+    <w:lvl w:ilvl="7" w:tplc="04090019" w:tentative="1">
+      <w:start w:val="1"/>
+      <w:numFmt w:val="lowerLetter"/>
+      <w:lvlText w:val="%8."/>
+      <w:lvlJc w:val="left"/>
+      <w:pPr>
+        <w:ind w:left="5760" w:hanging="360"/>
+      </w:pPr>
+    </w:lvl>
+    <w:lvl w:ilvl="8" w:tplc="0409001B" w:tentative="1">
+      <w:start w:val="1"/>
+      <w:numFmt w:val="lowerRoman"/>
+      <w:lvlText w:val="%9."/>
+      <w:lvlJc w:val="right"/>
+      <w:pPr>
+        <w:ind w:left="6480" w:hanging="180"/>
+      </w:pPr>
+    </w:lvl>
+  </w:abstractNum>
+  <w:abstractNum w:abstractNumId="18" w15:restartNumberingAfterBreak="0">
+    <w:nsid w:val="3C2527DB"/>
+    <w:multiLevelType w:val="hybridMultilevel"/>
+    <w:tmpl w:val="1A36F61A"/>
+    <w:lvl w:ilvl="0" w:tplc="7262B494">
+      <w:start w:val="1"/>
+      <w:numFmt w:val="decimal"/>
+      <w:lvlText w:val="%1."/>
+      <w:lvlJc w:val="left"/>
+      <w:pPr>
+        <w:ind w:left="720" w:hanging="550"/>
+      </w:pPr>
+      <w:rPr>
+        <w:rFonts w:hint="default"/>
+      </w:rPr>
+    </w:lvl>
+    <w:lvl w:ilvl="1" w:tplc="04090019" w:tentative="1">
+      <w:start w:val="1"/>
+      <w:numFmt w:val="lowerLetter"/>
+      <w:lvlText w:val="%2."/>
+      <w:lvlJc w:val="left"/>
+      <w:pPr>
+        <w:ind w:left="1440" w:hanging="360"/>
+      </w:pPr>
+    </w:lvl>
+    <w:lvl w:ilvl="2" w:tplc="0409001B" w:tentative="1">
+      <w:start w:val="1"/>
+      <w:numFmt w:val="lowerRoman"/>
+      <w:lvlText w:val="%3."/>
+      <w:lvlJc w:val="right"/>
+      <w:pPr>
+        <w:ind w:left="2160" w:hanging="180"/>
+      </w:pPr>
+    </w:lvl>
+    <w:lvl w:ilvl="3" w:tplc="0409000F" w:tentative="1">
+      <w:start w:val="1"/>
+      <w:numFmt w:val="decimal"/>
+      <w:lvlText w:val="%4."/>
+      <w:lvlJc w:val="left"/>
+      <w:pPr>
+        <w:ind w:left="2880" w:hanging="360"/>
+      </w:pPr>
+    </w:lvl>
+    <w:lvl w:ilvl="4" w:tplc="04090019" w:tentative="1">
+      <w:start w:val="1"/>
+      <w:numFmt w:val="lowerLetter"/>
+      <w:lvlText w:val="%5."/>
+      <w:lvlJc w:val="left"/>
+      <w:pPr>
+        <w:ind w:left="3600" w:hanging="360"/>
+      </w:pPr>
+    </w:lvl>
+    <w:lvl w:ilvl="5" w:tplc="0409001B" w:tentative="1">
+      <w:start w:val="1"/>
+      <w:numFmt w:val="lowerRoman"/>
+      <w:lvlText w:val="%6."/>
+      <w:lvlJc w:val="right"/>
+      <w:pPr>
+        <w:ind w:left="4320" w:hanging="180"/>
+      </w:pPr>
+    </w:lvl>
+    <w:lvl w:ilvl="6" w:tplc="0409000F" w:tentative="1">
+      <w:start w:val="1"/>
+      <w:numFmt w:val="decimal"/>
+      <w:lvlText w:val="%7."/>
+      <w:lvlJc w:val="left"/>
+      <w:pPr>
+        <w:ind w:left="5040" w:hanging="360"/>
+      </w:pPr>
+    </w:lvl>
+    <w:lvl w:ilvl="7" w:tplc="04090019" w:tentative="1">
+      <w:start w:val="1"/>
+      <w:numFmt w:val="lowerLetter"/>
+      <w:lvlText w:val="%8."/>
+      <w:lvlJc w:val="left"/>
+      <w:pPr>
+        <w:ind w:left="5760" w:hanging="360"/>
+      </w:pPr>
+    </w:lvl>
+    <w:lvl w:ilvl="8" w:tplc="0409001B" w:tentative="1">
+      <w:start w:val="1"/>
+      <w:numFmt w:val="lowerRoman"/>
+      <w:lvlText w:val="%9."/>
+      <w:lvlJc w:val="right"/>
+      <w:pPr>
+        <w:ind w:left="6480" w:hanging="180"/>
+      </w:pPr>
+    </w:lvl>
+  </w:abstractNum>
+  <w:abstractNum w:abstractNumId="19" w15:restartNumberingAfterBreak="0">
     <w:nsid w:val="49463BC4"/>
     <w:multiLevelType w:val="multilevel"/>
     <w:tmpl w:val="04090025"/>
@@ -1725,7 +1898,7 @@
       </w:pPr>
     </w:lvl>
   </w:abstractNum>
-  <w:abstractNum w:abstractNumId="18" w15:restartNumberingAfterBreak="0">
+  <w:abstractNum w:abstractNumId="20" w15:restartNumberingAfterBreak="0">
     <w:nsid w:val="4C440D66"/>
     <w:multiLevelType w:val="hybridMultilevel"/>
     <w:tmpl w:val="8D185AC8"/>
@@ -1838,7 +2011,7 @@
       </w:rPr>
     </w:lvl>
   </w:abstractNum>
-  <w:abstractNum w:abstractNumId="19" w15:restartNumberingAfterBreak="0">
+  <w:abstractNum w:abstractNumId="21" w15:restartNumberingAfterBreak="0">
     <w:nsid w:val="537C7628"/>
     <w:multiLevelType w:val="multilevel"/>
     <w:tmpl w:val="0409001F"/>
@@ -1924,7 +2097,7 @@
       </w:pPr>
     </w:lvl>
   </w:abstractNum>
-  <w:abstractNum w:abstractNumId="20" w15:restartNumberingAfterBreak="0">
+  <w:abstractNum w:abstractNumId="22" w15:restartNumberingAfterBreak="0">
     <w:nsid w:val="54463D7E"/>
     <w:multiLevelType w:val="multilevel"/>
     <w:tmpl w:val="3C620928"/>
@@ -2013,7 +2186,7 @@
       </w:pPr>
     </w:lvl>
   </w:abstractNum>
-  <w:abstractNum w:abstractNumId="21" w15:restartNumberingAfterBreak="0">
+  <w:abstractNum w:abstractNumId="23" w15:restartNumberingAfterBreak="0">
     <w:nsid w:val="5A1770AA"/>
     <w:multiLevelType w:val="multilevel"/>
     <w:tmpl w:val="D8F4AA4E"/>
@@ -2127,7 +2300,7 @@
       </w:pPr>
     </w:lvl>
   </w:abstractNum>
-  <w:abstractNum w:abstractNumId="22" w15:restartNumberingAfterBreak="0">
+  <w:abstractNum w:abstractNumId="24" w15:restartNumberingAfterBreak="0">
     <w:nsid w:val="5A1F2966"/>
     <w:multiLevelType w:val="multilevel"/>
     <w:tmpl w:val="0409001F"/>
@@ -2213,7 +2386,7 @@
       </w:pPr>
     </w:lvl>
   </w:abstractNum>
-  <w:abstractNum w:abstractNumId="23" w15:restartNumberingAfterBreak="0">
+  <w:abstractNum w:abstractNumId="25" w15:restartNumberingAfterBreak="0">
     <w:nsid w:val="6BB26592"/>
     <w:multiLevelType w:val="hybridMultilevel"/>
     <w:tmpl w:val="3D507014"/>
@@ -2325,7 +2498,7 @@
       </w:rPr>
     </w:lvl>
   </w:abstractNum>
-  <w:abstractNum w:abstractNumId="24" w15:restartNumberingAfterBreak="0">
+  <w:abstractNum w:abstractNumId="26" w15:restartNumberingAfterBreak="0">
     <w:nsid w:val="71592278"/>
     <w:multiLevelType w:val="multilevel"/>
     <w:tmpl w:val="7BD2BCA8"/>
@@ -2414,7 +2587,7 @@
       </w:pPr>
     </w:lvl>
   </w:abstractNum>
-  <w:abstractNum w:abstractNumId="25" w15:restartNumberingAfterBreak="0">
+  <w:abstractNum w:abstractNumId="27" w15:restartNumberingAfterBreak="0">
     <w:nsid w:val="79186A1C"/>
     <w:multiLevelType w:val="hybridMultilevel"/>
     <w:tmpl w:val="E3C6C8A8"/>
@@ -2527,7 +2700,7 @@
       </w:rPr>
     </w:lvl>
   </w:abstractNum>
-  <w:abstractNum w:abstractNumId="26" w15:restartNumberingAfterBreak="0">
+  <w:abstractNum w:abstractNumId="28" w15:restartNumberingAfterBreak="0">
     <w:nsid w:val="7C2A30A5"/>
     <w:multiLevelType w:val="hybridMultilevel"/>
     <w:tmpl w:val="708662AA"/>
@@ -2653,25 +2826,25 @@
     <w:abstractNumId w:val="16"/>
   </w:num>
   <w:num w:numId="14">
-    <w:abstractNumId w:val="21"/>
+    <w:abstractNumId w:val="23"/>
   </w:num>
   <w:num w:numId="15">
-    <w:abstractNumId w:val="22"/>
+    <w:abstractNumId w:val="24"/>
   </w:num>
   <w:num w:numId="16">
     <w:abstractNumId w:val="12"/>
   </w:num>
   <w:num w:numId="17">
-    <w:abstractNumId w:val="24"/>
+    <w:abstractNumId w:val="26"/>
   </w:num>
   <w:num w:numId="18">
-    <w:abstractNumId w:val="19"/>
+    <w:abstractNumId w:val="21"/>
   </w:num>
   <w:num w:numId="19">
-    <w:abstractNumId w:val="26"/>
+    <w:abstractNumId w:val="28"/>
   </w:num>
   <w:num w:numId="20">
-    <w:abstractNumId w:val="24"/>
+    <w:abstractNumId w:val="26"/>
     <w:lvlOverride w:ilvl="0">
       <w:startOverride w:val="1"/>
     </w:lvlOverride>
@@ -2701,10 +2874,10 @@
     </w:lvlOverride>
   </w:num>
   <w:num w:numId="21">
-    <w:abstractNumId w:val="20"/>
+    <w:abstractNumId w:val="22"/>
   </w:num>
   <w:num w:numId="22">
-    <w:abstractNumId w:val="20"/>
+    <w:abstractNumId w:val="22"/>
     <w:lvlOverride w:ilvl="0">
       <w:startOverride w:val="5"/>
     </w:lvlOverride>
@@ -2713,13 +2886,13 @@
     </w:lvlOverride>
   </w:num>
   <w:num w:numId="23">
-    <w:abstractNumId w:val="18"/>
+    <w:abstractNumId w:val="20"/>
   </w:num>
   <w:num w:numId="24">
     <w:abstractNumId w:val="10"/>
   </w:num>
   <w:num w:numId="25">
-    <w:abstractNumId w:val="25"/>
+    <w:abstractNumId w:val="27"/>
   </w:num>
   <w:num w:numId="26">
     <w:abstractNumId w:val="14"/>
@@ -2728,10 +2901,16 @@
     <w:abstractNumId w:val="11"/>
   </w:num>
   <w:num w:numId="28">
-    <w:abstractNumId w:val="23"/>
+    <w:abstractNumId w:val="25"/>
   </w:num>
   <w:num w:numId="29">
+    <w:abstractNumId w:val="19"/>
+  </w:num>
+  <w:num w:numId="30">
     <w:abstractNumId w:val="17"/>
+  </w:num>
+  <w:num w:numId="31">
+    <w:abstractNumId w:val="18"/>
   </w:num>
 </w:numbering>
 </file>
@@ -3539,7 +3718,7 @@
     <w:link w:val="CaptionChar"/>
     <w:uiPriority w:val="35"/>
     <w:qFormat/>
-    <w:rsid w:val="00055F0F"/>
+    <w:rsid w:val="007B01D5"/>
     <w:pPr>
       <w:spacing w:after="120"/>
     </w:pPr>
@@ -3551,11 +3730,11 @@
   <w:style w:type="paragraph" w:customStyle="1" w:styleId="TableCaption">
     <w:name w:val="Table Caption"/>
     <w:basedOn w:val="Caption"/>
-    <w:rsid w:val="002F5921"/>
+    <w:next w:val="Caption"/>
+    <w:rsid w:val="00AE62D7"/>
     <w:pPr>
       <w:keepNext/>
       <w:spacing w:before="120"/>
-      <w:jc w:val="both"/>
     </w:pPr>
     <w:rPr>
       <w:rFonts w:cs="Arial"/>
@@ -3592,7 +3771,7 @@
     <w:basedOn w:val="DefaultParagraphFont"/>
     <w:link w:val="Caption"/>
     <w:uiPriority w:val="35"/>
-    <w:rsid w:val="00055F0F"/>
+    <w:rsid w:val="000411AB"/>
     <w:rPr>
       <w:rFonts w:ascii="Arial" w:hAnsi="Arial"/>
       <w:sz w:val="22"/>
@@ -5071,4 +5250,16 @@
   </a:objectDefaults>
   <a:extraClrSchemeLst/>
 </a:theme>
+</file>
+
+<file path=customXml/item1.xml><?xml version="1.0" encoding="utf-8"?>
+<b:Sources xmlns:b="http://schemas.openxmlformats.org/officeDocument/2006/bibliography" xmlns="http://schemas.openxmlformats.org/officeDocument/2006/bibliography" SelectedStyle="\APASixthEditionOfficeOnline.xsl" StyleName="APA" Version="6"/>
+</file>
+
+<file path=customXml/itemProps1.xml><?xml version="1.0" encoding="utf-8"?>
+<ds:datastoreItem xmlns:ds="http://schemas.openxmlformats.org/officeDocument/2006/customXml" ds:itemID="{3E0DDD31-FD6A-439B-ADEA-A9235D978E10}">
+  <ds:schemaRefs>
+    <ds:schemaRef ds:uri="http://schemas.openxmlformats.org/officeDocument/2006/bibliography"/>
+  </ds:schemaRefs>
+</ds:datastoreItem>
 </file>
</xml_diff>